<commit_message>
Reorganizacija - min. verzije javascripta
</commit_message>
<xml_diff>
--- a/PrijavaNaDogodkeNačrt.docx
+++ b/PrijavaNaDogodkeNačrt.docx
@@ -2,6 +2,7 @@
 <file path=word/document.xml><?xml version="1.0" encoding="utf-8"?>
 <w:document xmlns:wpc="http://schemas.microsoft.com/office/word/2010/wordprocessingCanvas" xmlns:mo="http://schemas.microsoft.com/office/mac/office/2008/main" xmlns:mc="http://schemas.openxmlformats.org/markup-compatibility/2006" xmlns:mv="urn:schemas-microsoft-com:mac:vml" xmlns:o="urn:schemas-microsoft-com:office:office" xmlns:r="http://schemas.openxmlformats.org/officeDocument/2006/relationships" xmlns:m="http://schemas.openxmlformats.org/officeDocument/2006/math" xmlns:v="urn:schemas-microsoft-com:vml" xmlns:wp14="http://schemas.microsoft.com/office/word/2010/wordprocessingDrawing" xmlns:wp="http://schemas.openxmlformats.org/drawingml/2006/wordprocessingDrawing" xmlns:w10="urn:schemas-microsoft-com:office:word" xmlns:w="http://schemas.openxmlformats.org/wordprocessingml/2006/main" xmlns:w14="http://schemas.microsoft.com/office/word/2010/wordml" xmlns:w15="http://schemas.microsoft.com/office/word/2012/wordml" xmlns:wpg="http://schemas.microsoft.com/office/word/2010/wordprocessingGroup" xmlns:wpi="http://schemas.microsoft.com/office/word/2010/wordprocessingInk" xmlns:wne="http://schemas.microsoft.com/office/word/2006/wordml" xmlns:wps="http://schemas.microsoft.com/office/word/2010/wordprocessingShape" mc:Ignorable="w14 w15 wp14">
   <w:body>
+    <w:bookmarkStart w:id="0" w:name="_GoBack" w:displacedByCustomXml="next"/>
     <w:sdt>
       <w:sdtPr>
         <w:rPr>
@@ -2060,8 +2061,6 @@
       <w:r>
         <w:t>ter</w:t>
       </w:r>
-      <w:bookmarkStart w:id="0" w:name="_GoBack"/>
-      <w:bookmarkEnd w:id="0"/>
       <w:r>
         <w:t xml:space="preserve"> trendih. </w:t>
       </w:r>
@@ -2100,21 +2099,136 @@
     </w:p>
     <w:p>
       <w:pPr>
-        <w:rPr>
-          <w:lang w:val="sl-SI"/>
-        </w:rPr>
-      </w:pPr>
+        <w:pStyle w:val="Heading2"/>
+      </w:pPr>
+      <w:r>
+        <w:t>Naprave</w:t>
+      </w:r>
     </w:p>
     <w:p>
-      <w:pPr>
-        <w:rPr>
-          <w:lang w:val="sl-SI"/>
-        </w:rPr>
-      </w:pPr>
+      <w:r>
+        <w:t>Spletna stran je prilagojena tako za prikaz na manjših zaslonih kot tudi običajne velikosti. Bolj pomembne funkcionalnosti pa se tako ali tako opravljajo za večjimi zasloni (organizacija, administracija,…).</w:t>
+      </w:r>
     </w:p>
+    <w:p>
+      <w:pPr>
+        <w:pStyle w:val="Heading2"/>
+      </w:pPr>
+      <w:r>
+        <w:t>Brskalniki</w:t>
+      </w:r>
+    </w:p>
+    <w:p>
+      <w:r>
+        <w:t xml:space="preserve">Spletna stran deluje lepo na večih brskalnikih, saj v večini primerov za to poskrbi knjižnica Bootstrap. Sam sem stran testiral na Mozilli Firefox, Google Chromu in Safariju. Vtičnik spynav se včasih ne prilagodi pravilno pri Mozilli Firefox. </w:t>
+      </w:r>
+    </w:p>
+    <w:p>
+      <w:r>
+        <w:br w:type="page"/>
+      </w:r>
+    </w:p>
+    <w:p>
+      <w:pPr>
+        <w:pStyle w:val="Heading2"/>
+      </w:pPr>
+      <w:r>
+        <w:lastRenderedPageBreak/>
+        <w:t>Organizator in moje udeležbe</w:t>
+      </w:r>
+    </w:p>
+    <w:p>
+      <w:r>
+        <w:t xml:space="preserve">Pri spletni strain sem ponosen na obliko in funkcionalnost, ki jo ta nudi. Pri spletni strain sem ponosen na pregled aktivnosti in dogodkov (koledar in pregled udeležb, ter navigacijo spynav), kot tudi </w:t>
+      </w:r>
+      <w:r>
+        <w:t>samega organizatorja (vnos podatkov lokacije in validacija).</w:t>
+      </w:r>
+      <w:r>
+        <w:t xml:space="preserve"> Organizacijska površina pa uporablja podobno idejo, ki sem jo uporabil za pregled udeležb – v nogi imamo opcijo dodati hitre akcije, za samo spreminjanje dogodkov in aktivnosti pa bomo uporabili formo za kreacijo (le, da se bodo podatki ustrezno napolnili). </w:t>
+      </w:r>
+    </w:p>
+    <w:p/>
+    <w:p>
+      <w:pPr>
+        <w:pStyle w:val="Heading2"/>
+      </w:pPr>
+      <w:r>
+        <w:t>Zemljevid strani</w:t>
+      </w:r>
+    </w:p>
+    <w:p>
+      <w:pPr>
+        <w:rPr>
+          <w:lang w:val="sl-SI"/>
+        </w:rPr>
+      </w:pPr>
+      <w:r>
+        <w:rPr>
+          <w:noProof/>
+          <w:lang w:eastAsia="en-US"/>
+        </w:rPr>
+        <w:drawing>
+          <wp:inline distT="0" distB="0" distL="0" distR="0" wp14:anchorId="12998630" wp14:editId="6415F50B">
+            <wp:extent cx="6487160" cy="4632325"/>
+            <wp:effectExtent l="0" t="0" r="0" b="0"/>
+            <wp:docPr id="1" name="Picture 1" descr="../../../../../../Desktop/Screen%20Shot%202015-11-22%20at%"/>
+            <wp:cNvGraphicFramePr>
+              <a:graphicFrameLocks xmlns:a="http://schemas.openxmlformats.org/drawingml/2006/main" noChangeAspect="1"/>
+            </wp:cNvGraphicFramePr>
+            <a:graphic xmlns:a="http://schemas.openxmlformats.org/drawingml/2006/main">
+              <a:graphicData uri="http://schemas.openxmlformats.org/drawingml/2006/picture">
+                <pic:pic xmlns:pic="http://schemas.openxmlformats.org/drawingml/2006/picture">
+                  <pic:nvPicPr>
+                    <pic:cNvPr id="0" name="Picture 1" descr="../../../../../../Desktop/Screen%20Shot%202015-11-22%20at%"/>
+                    <pic:cNvPicPr>
+                      <a:picLocks noChangeAspect="1" noChangeArrowheads="1"/>
+                    </pic:cNvPicPr>
+                  </pic:nvPicPr>
+                  <pic:blipFill>
+                    <a:blip r:embed="rId12">
+                      <a:extLst>
+                        <a:ext uri="{28A0092B-C50C-407E-A947-70E740481C1C}">
+                          <a14:useLocalDpi xmlns:a14="http://schemas.microsoft.com/office/drawing/2010/main" val="0"/>
+                        </a:ext>
+                      </a:extLst>
+                    </a:blip>
+                    <a:srcRect/>
+                    <a:stretch>
+                      <a:fillRect/>
+                    </a:stretch>
+                  </pic:blipFill>
+                  <pic:spPr bwMode="auto">
+                    <a:xfrm>
+                      <a:off x="0" y="0"/>
+                      <a:ext cx="6487160" cy="4632325"/>
+                    </a:xfrm>
+                    <a:prstGeom prst="rect">
+                      <a:avLst/>
+                    </a:prstGeom>
+                    <a:noFill/>
+                    <a:ln>
+                      <a:noFill/>
+                    </a:ln>
+                  </pic:spPr>
+                </pic:pic>
+              </a:graphicData>
+            </a:graphic>
+          </wp:inline>
+        </w:drawing>
+      </w:r>
+    </w:p>
+    <w:p>
+      <w:pPr>
+        <w:rPr>
+          <w:lang w:val="sl-SI"/>
+        </w:rPr>
+      </w:pPr>
+    </w:p>
+    <w:bookmarkEnd w:id="0"/>
     <w:sectPr>
-      <w:footerReference w:type="default" r:id="rId12"/>
-      <w:footerReference w:type="first" r:id="rId13"/>
+      <w:footerReference w:type="default" r:id="rId13"/>
+      <w:footerReference w:type="first" r:id="rId14"/>
       <w:pgSz w:w="12240" w:h="15840"/>
       <w:pgMar w:top="1901" w:right="1008" w:bottom="1440" w:left="1008" w:header="720" w:footer="432" w:gutter="0"/>
       <w:cols w:space="720"/>
@@ -2185,7 +2299,7 @@
           <w:rPr>
             <w:noProof/>
           </w:rPr>
-          <w:t>4</w:t>
+          <w:t>6</w:t>
         </w:r>
         <w:r>
           <w:rPr>
@@ -2288,7 +2402,7 @@
   <w:abstractNum w:abstractNumId="0">
     <w:nsid w:val="FFFFFF1D"/>
     <w:multiLevelType w:val="multilevel"/>
-    <w:tmpl w:val="5128D4E0"/>
+    <w:tmpl w:val="E1CE50E6"/>
     <w:lvl w:ilvl="0">
       <w:start w:val="1"/>
       <w:numFmt w:val="bullet"/>
@@ -5108,7 +5222,7 @@
 </file>
 
 <file path=customXml/itemProps2.xml><?xml version="1.0" encoding="utf-8"?>
-<ds:datastoreItem xmlns:ds="http://schemas.openxmlformats.org/officeDocument/2006/customXml" ds:itemID="{47D0D3DC-1073-AE4B-ADC8-A8672039EF74}">
+<ds:datastoreItem xmlns:ds="http://schemas.openxmlformats.org/officeDocument/2006/customXml" ds:itemID="{E9A8AB29-429F-4F43-BF9C-FEBAE267AD68}">
   <ds:schemaRefs>
     <ds:schemaRef ds:uri="http://schemas.openxmlformats.org/officeDocument/2006/bibliography"/>
   </ds:schemaRefs>

</xml_diff>